<commit_message>
Project Milestone 1 Updated
</commit_message>
<xml_diff>
--- a/submissions/project_Abnormal-Distribution/milestone1_Abnormal-Distribution/Statement of Work.docx
+++ b/submissions/project_Abnormal-Distribution/milestone1_Abnormal-Distribution/Statement of Work.docx
@@ -387,6 +387,28 @@
       </w:pPr>
       <w:r>
         <w:t>Obtain raw financial news database</w:t>
+      </w:r>
+    </w:p>
+    <w:p>
+      <w:pPr>
+        <w:pStyle w:val="ListParagraph"/>
+        <w:numPr>
+          <w:ilvl w:val="0"/>
+          <w:numId w:val="3"/>
+        </w:numPr>
+        <w:jc w:val="both"/>
+      </w:pPr>
+      <w:r>
+        <w:t>Create Container</w:t>
+      </w:r>
+      <w:r>
+        <w:t>/Cloud</w:t>
+      </w:r>
+      <w:r>
+        <w:t xml:space="preserve"> Infrastructure for De</w:t>
+      </w:r>
+      <w:r>
+        <w:t>velopment</w:t>
       </w:r>
     </w:p>
     <w:p>
@@ -1684,6 +1706,33 @@
       <w:spacing w:val="5"/>
     </w:rPr>
   </w:style>
+  <w:style w:type="paragraph" w:styleId="BalloonText">
+    <w:name w:val="Balloon Text"/>
+    <w:basedOn w:val="Normal"/>
+    <w:link w:val="BalloonTextChar"/>
+    <w:uiPriority w:val="99"/>
+    <w:semiHidden/>
+    <w:unhideWhenUsed/>
+    <w:rsid w:val="00DC23D4"/>
+    <w:rPr>
+      <w:rFonts w:ascii="Times New Roman" w:hAnsi="Times New Roman" w:cs="Times New Roman"/>
+      <w:sz w:val="18"/>
+      <w:szCs w:val="18"/>
+    </w:rPr>
+  </w:style>
+  <w:style w:type="character" w:customStyle="1" w:styleId="BalloonTextChar">
+    <w:name w:val="Balloon Text Char"/>
+    <w:basedOn w:val="DefaultParagraphFont"/>
+    <w:link w:val="BalloonText"/>
+    <w:uiPriority w:val="99"/>
+    <w:semiHidden/>
+    <w:rsid w:val="00DC23D4"/>
+    <w:rPr>
+      <w:rFonts w:ascii="Times New Roman" w:hAnsi="Times New Roman" w:cs="Times New Roman"/>
+      <w:sz w:val="18"/>
+      <w:szCs w:val="18"/>
+    </w:rPr>
+  </w:style>
 </w:styles>
 </file>
 

</xml_diff>